<commit_message>
updated location on resume
</commit_message>
<xml_diff>
--- a/assets/documents/LindseyWhiteResume_12_14_2022.docx
+++ b/assets/documents/LindseyWhiteResume_12_14_2022.docx
@@ -35,7 +35,6 @@
               <w:tabs>
                 <w:tab w:val="left" w:pos="990"/>
               </w:tabs>
-              <w:jc w:val="center"/>
             </w:pPr>
           </w:p>
         </w:tc>
@@ -634,8 +633,8 @@
                 <w:noProof/>
               </w:rPr>
               <w:drawing>
-                <wp:inline distT="0" distB="0" distL="0" distR="0" wp14:anchorId="3A8EF143" wp14:editId="5060D0BA">
-                  <wp:extent cx="2216509" cy="2216509"/>
+                <wp:inline distT="0" distB="0" distL="0" distR="0" wp14:anchorId="3A8EF143" wp14:editId="0D8F2330">
+                  <wp:extent cx="1987550" cy="1987550"/>
                   <wp:effectExtent l="0" t="0" r="0" b="0"/>
                   <wp:docPr id="1" name="Picture 1" descr="A picture containing person, indoor, window&#10;&#10;Description automatically generated"/>
                   <wp:cNvGraphicFramePr>
@@ -663,7 +662,7 @@
                         <pic:spPr>
                           <a:xfrm>
                             <a:off x="0" y="0"/>
-                            <a:ext cx="2232058" cy="2232058"/>
+                            <a:ext cx="2001815" cy="2001815"/>
                           </a:xfrm>
                           <a:prstGeom prst="ellipse">
                             <a:avLst/>
@@ -701,25 +700,65 @@
           <w:p>
             <w:pPr>
               <w:pStyle w:val="Subtitle"/>
-              <w:rPr>
+              <w:spacing w:after="0"/>
+              <w:rPr>
+                <w:spacing w:val="0"/>
+                <w:w w:val="100"/>
                 <w:sz w:val="28"/>
               </w:rPr>
             </w:pPr>
             <w:r>
               <w:rPr>
-                <w:spacing w:val="16"/>
-                <w:w w:val="81"/>
+                <w:spacing w:val="30"/>
+                <w:w w:val="71"/>
                 <w:sz w:val="28"/>
               </w:rPr>
               <w:t>Software Develope</w:t>
             </w:r>
             <w:r>
+              <w:rPr>
+                <w:spacing w:val="10"/>
+                <w:w w:val="71"/>
+                <w:sz w:val="28"/>
+              </w:rPr>
+              <w:t>r</w:t>
+            </w:r>
+            <w:r>
+              <w:rPr>
+                <w:spacing w:val="0"/>
+                <w:w w:val="100"/>
+                <w:sz w:val="28"/>
+              </w:rPr>
+              <w:t xml:space="preserve"> </w:t>
+            </w:r>
+          </w:p>
+          <w:p>
+            <w:pPr>
+              <w:pStyle w:val="Subtitle"/>
               <w:rPr>
                 <w:spacing w:val="15"/>
                 <w:w w:val="81"/>
-                <w:sz w:val="28"/>
-              </w:rPr>
-              <w:t>r</w:t>
+                <w:sz w:val="20"/>
+                <w:szCs w:val="20"/>
+              </w:rPr>
+            </w:pPr>
+            <w:r>
+              <w:rPr>
+                <w:spacing w:val="0"/>
+                <w:w w:val="100"/>
+                <w:sz w:val="20"/>
+                <w:szCs w:val="20"/>
+              </w:rPr>
+              <w:t xml:space="preserve">Metro Detroit, MI </w:t>
+            </w:r>
+            <w:r>
+              <w:rPr>
+                <w:spacing w:val="0"/>
+                <w:w w:val="100"/>
+                <w:sz w:val="20"/>
+                <w:szCs w:val="20"/>
+              </w:rPr>
+              <w:t xml:space="preserve"> </w:t>
             </w:r>
           </w:p>
           <w:sdt>
@@ -1058,7 +1097,7 @@
       </w:tr>
       <w:tr>
         <w:trPr>
-          <w:trHeight w:val="2808"/>
+          <w:trHeight w:val="2709"/>
         </w:trPr>
         <w:tc>
           <w:tcPr>
@@ -3256,7 +3295,7 @@
         </mc:Choice>
         <mc:Fallback>
           <w:pict>
-            <v:shapetype w14:anchorId="1213EF8F" id="_x0000_t118" coordsize="21600,21600" o:spt="118" path="m,4292l21600,r,21600l,21600xe">
+            <v:shapetype w14:anchorId="4A75BD82" id="_x0000_t118" coordsize="21600,21600" o:spt="118" path="m,4292l21600,r,21600l,21600xe">
               <v:stroke joinstyle="miter"/>
               <v:path gradientshapeok="t" o:connecttype="custom" o:connectlocs="10800,2146;0,10800;10800,21600;21600,10800" textboxrect="0,4291,21600,21600"/>
             </v:shapetype>

</xml_diff>